<commit_message>
Fix relatorio, e nota tecnica
</commit_message>
<xml_diff>
--- a/src/main/resources/NotaTecnica.docx
+++ b/src/main/resources/NotaTecnica.docx
@@ -127,21 +127,35 @@
           <w:rFonts w:cs="Cambria" w:ascii="Cambria" w:hAnsi="Cambria"/>
           <w:b/>
         </w:rPr>
-        <w:t>[P.TIPO_ABR]</w:t>
-      </w:r>
-      <w:r>
-        <w:rPr>
-          <w:rFonts w:cs="Cambria" w:ascii="Cambria" w:hAnsi="Cambria"/>
-          <w:b/>
-        </w:rPr>
-        <w:t xml:space="preserve"> no.: [P.NUM]/</w:t>
-      </w:r>
-      <w:r>
-        <w:rPr>
-          <w:rFonts w:cs="Cambria" w:ascii="Cambria" w:hAnsi="Cambria"/>
-          <w:b/>
-        </w:rPr>
-        <w:t>[P.AN]</w:t>
+        <w:t>[P.TIPO_ABR] n</w:t>
+      </w:r>
+      <w:r>
+        <w:rPr>
+          <w:rFonts w:cs="Cambria" w:ascii="Cambria" w:hAnsi="Cambria"/>
+          <w:b/>
+        </w:rPr>
+        <w:t>º</w:t>
+      </w:r>
+      <w:r>
+        <w:rPr>
+          <w:rFonts w:cs="Cambria" w:ascii="Cambria" w:hAnsi="Cambria"/>
+          <w:b/>
+        </w:rPr>
+        <w:t>: [P.NUM]/[P.AN</w:t>
+      </w:r>
+      <w:r>
+        <w:rPr>
+          <w:rFonts w:cs="Cambria" w:ascii="Cambria" w:hAnsi="Cambria"/>
+          <w:b/>
+        </w:rPr>
+        <w:t>O</w:t>
+      </w:r>
+      <w:r>
+        <w:rPr>
+          <w:rFonts w:cs="Cambria" w:ascii="Cambria" w:hAnsi="Cambria"/>
+          <w:b/>
+        </w:rPr>
+        <w:t>]</w:t>
       </w:r>
     </w:p>
     <w:p>

</xml_diff>